<commit_message>
added css to rafting site
</commit_message>
<xml_diff>
--- a/CSS tags.docx
+++ b/CSS tags.docx
@@ -12,7 +12,21 @@
         <w:t>Background-color</w:t>
       </w:r>
     </w:p>
-    <w:p/>
+    <w:p>
+      <w:r>
+        <w:t>Padding: 50px 5px --- first value is top and bottom, second is right left</w:t>
+      </w:r>
+    </w:p>
+    <w:p>
+      <w:r>
+        <w:t>Border: 5px solid black</w:t>
+      </w:r>
+    </w:p>
+    <w:p>
+      <w:r>
+        <w:t xml:space="preserve">Margin: </w:t>
+      </w:r>
+    </w:p>
     <w:sectPr>
       <w:pgSz w:w="12240" w:h="15840"/>
       <w:pgMar w:top="1440" w:right="1440" w:bottom="1440" w:left="1440" w:header="720" w:footer="720" w:gutter="0"/>

</xml_diff>